<commit_message>
Figures updated, sign of TauB
</commit_message>
<xml_diff>
--- a/paper/figures.docx
+++ b/paper/figures.docx
@@ -73,7 +73,7 @@
         <w:pStyle w:val="Date"/>
       </w:pPr>
       <w:r>
-        <w:t xml:space="preserve">2021-12-31</w:t>
+        <w:t xml:space="preserve">2022-01-17</w:t>
       </w:r>
     </w:p>
     <w:p>
@@ -95,7 +95,7 @@
       <w:pPr>
         <w:pStyle w:val="Compact"/>
       </w:pPr>
-      <w:bookmarkStart w:id="d5f076cd-186b-496b-a460-bf9d538a1426" w:name="tab-baseline-cohort"/>
+      <w:bookmarkStart w:id="c461712b-8bda-49c4-b689-b7f3e8c2e000" w:name="tab-baseline-cohort"/>
       <w:r>
         <w:rPr>
           <w:b/>
@@ -108,7 +108,7 @@
         </w:rPr>
         <w:t xml:space="preserve"> </w:t>
       </w:r>
-      <w:bookmarkEnd w:id="d5f076cd-186b-496b-a460-bf9d538a1426"/>
+      <w:bookmarkEnd w:id="c461712b-8bda-49c4-b689-b7f3e8c2e000"/>
       <w:r>
         <w:t xml:space="preserve">Baseline characteristic of the cohort.</w:t>
       </w:r>
@@ -946,7 +946,7 @@
       <w:pPr>
         <w:pStyle w:val="Compact"/>
       </w:pPr>
-      <w:bookmarkStart w:id="9fe16ea5-da01-4f3d-b3e4-e296e3bb9c53" w:name="tab-ct-cohort"/>
+      <w:bookmarkStart w:id="78e46c14-fc37-4d0d-9b8b-39b7577a39c7" w:name="tab-ct-cohort"/>
       <w:r>
         <w:rPr>
           <w:b/>
@@ -959,7 +959,7 @@
         </w:rPr>
         <w:t xml:space="preserve"> </w:t>
       </w:r>
-      <w:bookmarkEnd w:id="9fe16ea5-da01-4f3d-b3e4-e296e3bb9c53"/>
+      <w:bookmarkEnd w:id="78e46c14-fc37-4d0d-9b8b-39b7577a39c7"/>
       <w:r>
         <w:t xml:space="preserve">Lung CT features in the entire cohort at the consecutive follow-up visits.</w:t>
       </w:r>

</xml_diff>

<commit_message>
Comaptibility with the newest versions of packages
</commit_message>
<xml_diff>
--- a/paper/figures.docx
+++ b/paper/figures.docx
@@ -73,7 +73,7 @@
         <w:pStyle w:val="Date"/>
       </w:pPr>
       <w:r>
-        <w:t xml:space="preserve">2022-02-08</w:t>
+        <w:t xml:space="preserve">2022-02-10</w:t>
       </w:r>
     </w:p>
     <w:p>
@@ -95,7 +95,7 @@
       <w:pPr>
         <w:pStyle w:val="Compact"/>
       </w:pPr>
-      <w:bookmarkStart w:id="0c1c59cf-f4c5-4128-87a3-97f29ec3e991" w:name="tab-baseline-cohort"/>
+      <w:bookmarkStart w:id="602deab7-4cc3-469f-b858-7046c51a0e77" w:name="tab-baseline-cohort"/>
       <w:r>
         <w:rPr>
           <w:b/>
@@ -108,7 +108,7 @@
         </w:rPr>
         <w:t xml:space="preserve"> </w:t>
       </w:r>
-      <w:bookmarkEnd w:id="0c1c59cf-f4c5-4128-87a3-97f29ec3e991"/>
+      <w:bookmarkEnd w:id="602deab7-4cc3-469f-b858-7046c51a0e77"/>
       <w:r>
         <w:t xml:space="preserve">Baseline characteristic of the cohort.</w:t>
       </w:r>
@@ -948,7 +948,7 @@
       <w:pPr>
         <w:pStyle w:val="Compact"/>
       </w:pPr>
-      <w:bookmarkStart w:id="4d5c10b7-54bf-4986-b573-b16bca4fe811" w:name="tab-ct-cohort"/>
+      <w:bookmarkStart w:id="de640529-667c-4e9a-8896-847732b42712" w:name="tab-ct-cohort"/>
       <w:r>
         <w:rPr>
           <w:b/>
@@ -961,7 +961,7 @@
         </w:rPr>
         <w:t xml:space="preserve"> </w:t>
       </w:r>
-      <w:bookmarkEnd w:id="4d5c10b7-54bf-4986-b573-b16bca4fe811"/>
+      <w:bookmarkEnd w:id="de640529-667c-4e9a-8896-847732b42712"/>
       <w:r>
         <w:t xml:space="preserve">Lung CT features in the entire cohort at the consecutive follow-up visits.</w:t>
       </w:r>

</xml_diff>